<commit_message>
update all figs for AEP
</commit_message>
<xml_diff>
--- a/figs/Feb1121-figs.docx
+++ b/figs/Feb1121-figs.docx
@@ -144,10 +144,10 @@
         </w:rPr>
         <w:lastRenderedPageBreak/>
         <w:drawing>
-          <wp:inline distT="0" distB="0" distL="0" distR="0" wp14:anchorId="7F543F5A" wp14:editId="431486E1">
-            <wp:extent cx="5943600" cy="7429500"/>
-            <wp:effectExtent l="0" t="0" r="0" b="0"/>
-            <wp:docPr id="1" name="Picture 1" descr="Chart, histogram&#10;&#10;Description automatically generated"/>
+          <wp:inline distT="0" distB="0" distL="0" distR="0" wp14:anchorId="7F543F5A" wp14:editId="316D963C">
+            <wp:extent cx="5943600" cy="7429499"/>
+            <wp:effectExtent l="0" t="0" r="0" b="635"/>
+            <wp:docPr id="1" name="Picture 1"/>
             <wp:cNvGraphicFramePr>
               <a:graphicFrameLocks xmlns:a="http://schemas.openxmlformats.org/drawingml/2006/main" noChangeAspect="1"/>
             </wp:cNvGraphicFramePr>
@@ -155,7 +155,7 @@
               <a:graphicData uri="http://schemas.openxmlformats.org/drawingml/2006/picture">
                 <pic:pic xmlns:pic="http://schemas.openxmlformats.org/drawingml/2006/picture">
                   <pic:nvPicPr>
-                    <pic:cNvPr id="1" name="Picture 1" descr="Chart, histogram&#10;&#10;Description automatically generated"/>
+                    <pic:cNvPr id="1" name="Picture 1"/>
                     <pic:cNvPicPr/>
                   </pic:nvPicPr>
                   <pic:blipFill>
@@ -173,7 +173,7 @@
                   <pic:spPr>
                     <a:xfrm>
                       <a:off x="0" y="0"/>
-                      <a:ext cx="5943600" cy="7429500"/>
+                      <a:ext cx="5943600" cy="7429499"/>
                     </a:xfrm>
                     <a:prstGeom prst="rect">
                       <a:avLst/>
@@ -206,7 +206,7 @@
         <w:t>F</w:t>
       </w:r>
       <w:r>
-        <w:t xml:space="preserve"> levels in Area 1 and 2. Grey values indicate runs where yield, estimated recruitment, or SSB in any area were below zero.</w:t>
+        <w:t xml:space="preserve"> levels in Area 1 and 2. </w:t>
       </w:r>
     </w:p>
     <w:p>
@@ -216,7 +216,7 @@
         </w:rPr>
         <w:lastRenderedPageBreak/>
         <w:drawing>
-          <wp:inline distT="0" distB="0" distL="0" distR="0" wp14:anchorId="1FDD72BF" wp14:editId="4D272EA3">
+          <wp:inline distT="0" distB="0" distL="0" distR="0" wp14:anchorId="1FDD72BF" wp14:editId="12A08643">
             <wp:extent cx="5943211" cy="5950585"/>
             <wp:effectExtent l="0" t="0" r="635" b="0"/>
             <wp:docPr id="5" name="Picture 5"/>
@@ -260,18 +260,32 @@
     </w:p>
     <w:p>
       <w:r>
-        <w:t xml:space="preserve">Figure X. FMSY given proportion F applied to area 1. </w:t>
-      </w:r>
-      <w:r>
-        <w:t xml:space="preserve">The color of the points </w:t>
-      </w:r>
-      <w:proofErr w:type="gramStart"/>
-      <w:r>
-        <w:t>indicate</w:t>
-      </w:r>
-      <w:proofErr w:type="gramEnd"/>
-      <w:r>
-        <w:t xml:space="preserve"> the total yield obtained by each strategy. </w:t>
+        <w:t xml:space="preserve">Figure X. </w:t>
+      </w:r>
+      <w:r>
+        <w:t>System-wide FMSY,</w:t>
+      </w:r>
+      <w:r>
+        <w:t xml:space="preserve"> given proportion </w:t>
+      </w:r>
+      <w:proofErr w:type="spellStart"/>
+      <w:r>
+        <w:t>F</w:t>
+      </w:r>
+      <w:proofErr w:type="spellEnd"/>
+      <w:r>
+        <w:t xml:space="preserve"> applied to area 1. </w:t>
+      </w:r>
+      <w:r>
+        <w:t xml:space="preserve">The color of the points indicate the total yield obtained by each strategy. </w:t>
+      </w:r>
+    </w:p>
+    <w:p>
+      <w:r>
+        <w:t xml:space="preserve">The reason for the banding is that each value of FMSY corresponds to a diagonal cross section of the heatmap shown above, i.e. there are many values of FA2 and FA1 which sum to FMSY, and the variation in yield is determined by the proportion of that total which is applied in each. </w:t>
+      </w:r>
+      <w:r>
+        <w:t>You can picture this as a diagonal line of varying slope cutting across the figure; when it passes through the “hot” part of high yield, the slope is about 2/3.</w:t>
       </w:r>
     </w:p>
     <w:p>
@@ -286,17 +300,8 @@
           <w:b/>
           <w:bCs/>
         </w:rPr>
-        <w:t xml:space="preserve">Other figures we might </w:t>
-      </w:r>
-      <w:proofErr w:type="gramStart"/>
-      <w:r>
-        <w:rPr>
-          <w:b/>
-          <w:bCs/>
-        </w:rPr>
-        <w:t>want</w:t>
-      </w:r>
-      <w:proofErr w:type="gramEnd"/>
+        <w:t>Other figures we might want</w:t>
+      </w:r>
     </w:p>
     <w:p>
       <w:pPr>

</xml_diff>

<commit_message>
add msy plot to heatmap
</commit_message>
<xml_diff>
--- a/figs/Feb1121-figs.docx
+++ b/figs/Feb1121-figs.docx
@@ -208,6 +208,15 @@
       <w:r>
         <w:t xml:space="preserve"> levels in Area 1 and 2. </w:t>
       </w:r>
+      <w:r>
+        <w:t xml:space="preserve"> These calculations are made after optimizing R_bar and R_prop to most closely mimic the global </w:t>
+      </w:r>
+      <w:r>
+        <w:t>input</w:t>
+      </w:r>
+      <w:r>
+        <w:t>.</w:t>
+      </w:r>
     </w:p>
     <w:p>
       <w:r>
@@ -266,28 +275,28 @@
         <w:t>System-wide FMSY,</w:t>
       </w:r>
       <w:r>
-        <w:t xml:space="preserve"> given proportion </w:t>
-      </w:r>
-      <w:proofErr w:type="spellStart"/>
-      <w:r>
-        <w:t>F</w:t>
-      </w:r>
-      <w:proofErr w:type="spellEnd"/>
-      <w:r>
-        <w:t xml:space="preserve"> applied to area 1. </w:t>
+        <w:t xml:space="preserve"> given proportion F applied to area 1. </w:t>
       </w:r>
       <w:r>
         <w:t xml:space="preserve">The color of the points indicate the total yield obtained by each strategy. </w:t>
       </w:r>
+      <w:r>
+        <w:t>This is calculated by finding the optimum F given apportionment to Area 1.</w:t>
+      </w:r>
     </w:p>
     <w:p>
       <w:r>
         <w:t xml:space="preserve">The reason for the banding is that each value of FMSY corresponds to a diagonal cross section of the heatmap shown above, i.e. there are many values of FA2 and FA1 which sum to FMSY, and the variation in yield is determined by the proportion of that total which is applied in each. </w:t>
       </w:r>
       <w:r>
-        <w:t>You can picture this as a diagonal line of varying slope cutting across the figure; when it passes through the “hot” part of high yield, the slope is about 2/3.</w:t>
-      </w:r>
-    </w:p>
+        <w:t>You can picture this as a diagonal line of varying slope cutting across the figure; when it passes through the “hot” part of high yield, the slope is about 2/3</w:t>
+      </w:r>
+      <w:r>
+        <w:t xml:space="preserve"> or 0.6.</w:t>
+      </w:r>
+    </w:p>
+    <w:p/>
+    <w:p/>
     <w:p>
       <w:pPr>
         <w:rPr>
@@ -300,6 +309,7 @@
           <w:b/>
           <w:bCs/>
         </w:rPr>
+        <w:lastRenderedPageBreak/>
         <w:t>Other figures we might want</w:t>
       </w:r>
     </w:p>
@@ -324,21 +334,55 @@
         </w:numPr>
       </w:pPr>
       <w:r>
-        <w:t xml:space="preserve">Something regarding estimated </w:t>
-      </w:r>
-      <w:proofErr w:type="spellStart"/>
-      <w:r>
-        <w:t>rbar</w:t>
-      </w:r>
-      <w:proofErr w:type="spellEnd"/>
-      <w:r>
-        <w:t xml:space="preserve">, </w:t>
-      </w:r>
-      <w:proofErr w:type="spellStart"/>
-      <w:r>
-        <w:t>rprop</w:t>
-      </w:r>
-      <w:proofErr w:type="spellEnd"/>
+        <w:t>Something regarding estimated rbar, rprop</w:t>
+      </w:r>
+    </w:p>
+    <w:p>
+      <w:pPr>
+        <w:rPr>
+          <w:b/>
+          <w:bCs/>
+        </w:rPr>
+      </w:pPr>
+      <w:r>
+        <w:rPr>
+          <w:b/>
+          <w:bCs/>
+        </w:rPr>
+        <w:t>Addl analyses</w:t>
+      </w:r>
+    </w:p>
+    <w:p>
+      <w:pPr>
+        <w:pStyle w:val="ListParagraph"/>
+        <w:numPr>
+          <w:ilvl w:val="0"/>
+          <w:numId w:val="1"/>
+        </w:numPr>
+        <w:rPr>
+          <w:b/>
+          <w:bCs/>
+        </w:rPr>
+      </w:pPr>
+      <w:r>
+        <w:t>Spectrum of movement rates</w:t>
+      </w:r>
+    </w:p>
+    <w:p>
+      <w:pPr>
+        <w:pStyle w:val="ListParagraph"/>
+        <w:numPr>
+          <w:ilvl w:val="0"/>
+          <w:numId w:val="1"/>
+        </w:numPr>
+        <w:rPr>
+          <w:b/>
+          <w:bCs/>
+        </w:rPr>
+      </w:pPr>
+      <w:r>
+        <w:t>Varied slx</w:t>
+      </w:r>
     </w:p>
     <w:sectPr>
       <w:pgSz w:w="12240" w:h="15840"/>

</xml_diff>